<commit_message>
Updated writeup files up to hooking
</commit_message>
<xml_diff>
--- a/SEC Function Hooking.docx
+++ b/SEC Function Hooking.docx
@@ -65,6 +65,79 @@
           <w:sz w:val="24"/>
           <w:szCs w:val="24"/>
         </w:rPr>
+        <w:t>Importantly, while a knowledge of system calls and how they work is critical here, you aren’t actually writing your own system call modules from scratch.</w:t>
+      </w:r>
+      <w:r>
+        <w:rPr>
+          <w:sz w:val="24"/>
+          <w:szCs w:val="24"/>
+        </w:rPr>
+        <w:t xml:space="preserve"> This would mean creating something a user could run freely</w:t>
+      </w:r>
+      <w:r>
+        <w:rPr>
+          <w:sz w:val="24"/>
+          <w:szCs w:val="24"/>
+        </w:rPr>
+        <w:t>, registering it in the system calls table, etc</w:t>
+      </w:r>
+      <w:r>
+        <w:rPr>
+          <w:sz w:val="24"/>
+          <w:szCs w:val="24"/>
+        </w:rPr>
+        <w:t xml:space="preserve">. What we want to do here is just create a regular KLD, load that module into kernel with DECLARE_MODULE, and then have it so that that module is what an </w:t>
+      </w:r>
+      <w:r>
+        <w:rPr>
+          <w:i/>
+          <w:iCs/>
+          <w:sz w:val="24"/>
+          <w:szCs w:val="24"/>
+        </w:rPr>
+        <w:t>already existing</w:t>
+      </w:r>
+      <w:r>
+        <w:rPr>
+          <w:sz w:val="24"/>
+          <w:szCs w:val="24"/>
+        </w:rPr>
+        <w:t xml:space="preserve"> system call points to (instead of its original target module.)</w:t>
+      </w:r>
+      <w:r>
+        <w:rPr>
+          <w:sz w:val="24"/>
+          <w:szCs w:val="24"/>
+        </w:rPr>
+        <w:t xml:space="preserve"> The SYSCALL_MODULE macro is responsible for setting up all of the stuff with the system table</w:t>
+      </w:r>
+      <w:r>
+        <w:rPr>
+          <w:sz w:val="24"/>
+          <w:szCs w:val="24"/>
+        </w:rPr>
+        <w:t>, but that’s already done for us – we’re just overriding one part of it</w:t>
+      </w:r>
+      <w:r>
+        <w:rPr>
+          <w:sz w:val="24"/>
+          <w:szCs w:val="24"/>
+        </w:rPr>
+        <w:t>.</w:t>
+      </w:r>
+    </w:p>
+    <w:p>
+      <w:pPr>
+        <w:rPr>
+          <w:sz w:val="24"/>
+          <w:szCs w:val="24"/>
+        </w:rPr>
+      </w:pPr>
+      <w:r>
+        <w:rPr>
+          <w:sz w:val="24"/>
+          <w:szCs w:val="24"/>
+        </w:rPr>
         <w:t>So</w:t>
       </w:r>
       <w:r>
@@ -531,7 +604,6 @@
           <w:sz w:val="24"/>
           <w:szCs w:val="24"/>
         </w:rPr>
-        <w:lastRenderedPageBreak/>
         <w:t xml:space="preserve">Here are some common system call hooks that I grabbed from </w:t>
       </w:r>
       <w:r>

</xml_diff>